<commit_message>
delete old scripts, load sheds database, create tidal intersection
</commit_message>
<xml_diff>
--- a/documents/PostgresQL cheatsheet.docx
+++ b/documents/PostgresQL cheatsheet.docx
@@ -45,8 +45,6 @@
       <w:r>
         <w:t xml:space="preserve"> – list the tables in the current database</w:t>
       </w:r>
-      <w:bookmarkStart w:id="0" w:name="_GoBack"/>
-      <w:bookmarkEnd w:id="0"/>
     </w:p>
     <w:p/>
     <w:p>
@@ -80,6 +78,49 @@
         <w:t>practicedb</w:t>
       </w:r>
       <w:proofErr w:type="spellEnd"/>
+    </w:p>
+    <w:p/>
+    <w:p/>
+    <w:p/>
+    <w:p>
+      <w:r>
+        <w:t>Linux Shell</w:t>
+      </w:r>
+    </w:p>
+    <w:p/>
+    <w:p/>
+    <w:p>
+      <w:r>
+        <w:t>-</w:t>
+      </w:r>
+      <w:proofErr w:type="gramStart"/>
+      <w:r>
+        <w:t>u :</w:t>
+      </w:r>
+      <w:proofErr w:type="gramEnd"/>
+      <w:r>
+        <w:t xml:space="preserve"> user</w:t>
+      </w:r>
+    </w:p>
+    <w:p>
+      <w:r>
+        <w:t>-</w:t>
+      </w:r>
+      <w:proofErr w:type="gramStart"/>
+      <w:r>
+        <w:t>d :</w:t>
+      </w:r>
+      <w:proofErr w:type="gramEnd"/>
+      <w:r>
+        <w:t xml:space="preserve"> database</w:t>
+      </w:r>
+    </w:p>
+    <w:p>
+      <w:r>
+        <w:t>-c : command</w:t>
+      </w:r>
+      <w:bookmarkStart w:id="0" w:name="_GoBack"/>
+      <w:bookmarkEnd w:id="0"/>
     </w:p>
     <w:sectPr>
       <w:pgSz w:w="12240" w:h="15840"/>

</xml_diff>